<commit_message>
"service list added at the keypoints"
</commit_message>
<xml_diff>
--- a/Keypoints.docx
+++ b/Keypoints.docx
@@ -85,10 +85,7 @@
         <w:t xml:space="preserve"> </w:t>
       </w:r>
       <w:r>
-        <w:t>Creating the EBS volumes then attaching to required instances</w:t>
-      </w:r>
-      <w:r>
-        <w:t>.</w:t>
+        <w:t>Creating the EBS volumes then attaching to required instances.</w:t>
       </w:r>
     </w:p>
     <w:p>
@@ -213,13 +210,101 @@
         <w:t xml:space="preserve"> </w:t>
       </w:r>
       <w:r>
-        <w:t>Creates the Security groups to attach instances</w:t>
-      </w:r>
-      <w:r>
-        <w:t xml:space="preserve"> control</w:t>
+        <w:t>Creates the Security groups to attach instances control</w:t>
       </w:r>
       <w:r>
         <w:t>.</w:t>
+      </w:r>
+    </w:p>
+    <w:p>
+      <w:pPr>
+        <w:pStyle w:val="ListParagraph"/>
+        <w:numPr>
+          <w:ilvl w:val="0"/>
+          <w:numId w:val="1"/>
+        </w:numPr>
+        <w:spacing w:line="240" w:lineRule="auto"/>
+        <w:jc w:val="both"/>
+      </w:pPr>
+      <w:r>
+        <w:t xml:space="preserve">Experience on creation of Auto </w:t>
+      </w:r>
+      <w:r>
+        <w:t>scaling,</w:t>
+      </w:r>
+      <w:r>
+        <w:t xml:space="preserve"> by using the auto scaling scale up and scale down instances</w:t>
+      </w:r>
+      <w:r>
+        <w:t xml:space="preserve"> based on health checks.</w:t>
+      </w:r>
+    </w:p>
+    <w:p>
+      <w:pPr>
+        <w:pStyle w:val="ListParagraph"/>
+        <w:numPr>
+          <w:ilvl w:val="0"/>
+          <w:numId w:val="1"/>
+        </w:numPr>
+        <w:spacing w:line="240" w:lineRule="auto"/>
+        <w:jc w:val="both"/>
+      </w:pPr>
+      <w:r>
+        <w:t>Experience on creation of Load balancer, by using load balancer we divert the application traffic with the servers.</w:t>
+      </w:r>
+    </w:p>
+    <w:p>
+      <w:pPr>
+        <w:pStyle w:val="ListParagraph"/>
+        <w:numPr>
+          <w:ilvl w:val="0"/>
+          <w:numId w:val="1"/>
+        </w:numPr>
+        <w:spacing w:line="240" w:lineRule="auto"/>
+        <w:jc w:val="both"/>
+      </w:pPr>
+      <w:r>
+        <w:t>Experience on creation of Auto scaling with Load balancer</w:t>
+      </w:r>
+    </w:p>
+    <w:p>
+      <w:pPr>
+        <w:pStyle w:val="ListParagraph"/>
+        <w:numPr>
+          <w:ilvl w:val="0"/>
+          <w:numId w:val="1"/>
+        </w:numPr>
+        <w:spacing w:line="240" w:lineRule="auto"/>
+        <w:jc w:val="both"/>
+      </w:pPr>
+      <w:r>
+        <w:t xml:space="preserve">Experience on creation of security groups, set the ingress </w:t>
+      </w:r>
+      <w:r>
+        <w:t>rules. (</w:t>
+      </w:r>
+      <w:r>
+        <w:t>here we</w:t>
+      </w:r>
+      <w:r>
+        <w:t xml:space="preserve"> have </w:t>
+      </w:r>
+      <w:proofErr w:type="gramStart"/>
+      <w:r>
+        <w:t xml:space="preserve">to </w:t>
+      </w:r>
+      <w:r>
+        <w:t xml:space="preserve"> provide</w:t>
+      </w:r>
+      <w:proofErr w:type="gramEnd"/>
+      <w:r>
+        <w:t xml:space="preserve"> the </w:t>
+      </w:r>
+      <w:r>
+        <w:t>port level access</w:t>
+      </w:r>
+      <w:r>
+        <w:t xml:space="preserve">). </w:t>
       </w:r>
     </w:p>
     <w:p>
@@ -280,13 +365,7 @@
         <w:t xml:space="preserve"> in AWS</w:t>
       </w:r>
       <w:r>
-        <w:t xml:space="preserve">, by this </w:t>
-      </w:r>
-      <w:r>
-        <w:t>using</w:t>
-      </w:r>
-      <w:r>
-        <w:t xml:space="preserve"> functions stop</w:t>
+        <w:t>, by this using functions stop</w:t>
       </w:r>
       <w:r>
         <w:t xml:space="preserve"> and start the instances. </w:t>
@@ -358,25 +437,8 @@
         <w:jc w:val="both"/>
       </w:pPr>
       <w:r>
-        <w:t xml:space="preserve">Experience in creation of Policies, implement the MFA for user </w:t>
-      </w:r>
-      <w:r>
-        <w:t>login</w:t>
-      </w:r>
-      <w:r>
-        <w:t xml:space="preserve"> level security.</w:t>
-      </w:r>
-    </w:p>
-    <w:p>
-      <w:pPr>
-        <w:pStyle w:val="ListParagraph"/>
-        <w:numPr>
-          <w:ilvl w:val="0"/>
-          <w:numId w:val="1"/>
-        </w:numPr>
-        <w:spacing w:line="240" w:lineRule="auto"/>
-        <w:jc w:val="both"/>
-      </w:pPr>
+        <w:t>Experience in creation of Policies, implement the MFA for user login level security.</w:t>
+      </w:r>
     </w:p>
     <w:p>
       <w:pPr>
@@ -484,6 +546,42 @@
         <w:jc w:val="both"/>
       </w:pPr>
       <w:r>
+        <w:t>Experience on AWS cloud formation,</w:t>
+      </w:r>
+      <w:r>
+        <w:t xml:space="preserve"> to launch</w:t>
+      </w:r>
+      <w:r>
+        <w:t xml:space="preserve"> </w:t>
+      </w:r>
+      <w:r>
+        <w:t xml:space="preserve">all </w:t>
+      </w:r>
+      <w:proofErr w:type="spellStart"/>
+      <w:r>
+        <w:t>aws</w:t>
+      </w:r>
+      <w:proofErr w:type="spellEnd"/>
+      <w:r>
+        <w:t xml:space="preserve"> resource less span of time with the help of </w:t>
+      </w:r>
+      <w:r>
+        <w:t xml:space="preserve">cloud </w:t>
+      </w:r>
+      <w:r>
+        <w:t>formation scripts.</w:t>
+      </w:r>
+    </w:p>
+    <w:p>
+      <w:pPr>
+        <w:pStyle w:val="ListParagraph"/>
+        <w:numPr>
+          <w:ilvl w:val="0"/>
+          <w:numId w:val="1"/>
+        </w:numPr>
+        <w:jc w:val="both"/>
+      </w:pPr>
+      <w:r>
         <w:t xml:space="preserve">Experience on </w:t>
       </w:r>
       <w:r>
@@ -515,7 +613,13 @@
         <w:jc w:val="both"/>
       </w:pPr>
       <w:r>
-        <w:t xml:space="preserve"> Experience on aws programmatic by using the python programming language, by using the python launch and start, stop the ec2 instances, creations of s3 buckets, puts and gets the objects from aws s3 Buckets. </w:t>
+        <w:t xml:space="preserve"> Experience on aws programmatic by using the python programming language, by using the python launch and start, stop the ec2 instances, creations of s3 buckets, put</w:t>
+      </w:r>
+      <w:r>
+        <w:t xml:space="preserve">s and gets the objects from </w:t>
+      </w:r>
+      <w:r>
+        <w:t xml:space="preserve">s3 Buckets. </w:t>
       </w:r>
     </w:p>
     <w:p>
@@ -528,6 +632,7 @@
         <w:jc w:val="both"/>
       </w:pPr>
       <w:r>
+        <w:lastRenderedPageBreak/>
         <w:t xml:space="preserve">Experience in migrate the applications </w:t>
       </w:r>
       <w:r>
@@ -567,54 +672,17 @@
         <w:t>,</w:t>
       </w:r>
       <w:r>
-        <w:t xml:space="preserve"> then configure the applications   on cloud instance.</w:t>
-      </w:r>
-    </w:p>
-    <w:p>
-      <w:pPr>
-        <w:pStyle w:val="ListParagraph"/>
-        <w:jc w:val="both"/>
-      </w:pPr>
-    </w:p>
-    <w:p>
-      <w:pPr>
-        <w:pStyle w:val="ListParagraph"/>
-        <w:jc w:val="both"/>
-      </w:pPr>
-    </w:p>
-    <w:p>
-      <w:pPr>
-        <w:pStyle w:val="ListParagraph"/>
-        <w:jc w:val="both"/>
-      </w:pPr>
-    </w:p>
-    <w:p>
-      <w:pPr>
-        <w:pStyle w:val="ListParagraph"/>
-        <w:jc w:val="both"/>
-      </w:pPr>
-    </w:p>
-    <w:p>
-      <w:pPr>
-        <w:pStyle w:val="ListParagraph"/>
-        <w:jc w:val="both"/>
-      </w:pPr>
-    </w:p>
-    <w:p>
-      <w:pPr>
-        <w:pStyle w:val="ListParagraph"/>
-        <w:jc w:val="both"/>
-      </w:pPr>
-    </w:p>
-    <w:p>
-      <w:pPr>
-        <w:pStyle w:val="ListParagraph"/>
-        <w:jc w:val="both"/>
-      </w:pPr>
-    </w:p>
-    <w:p>
-      <w:pPr>
-        <w:pStyle w:val="ListParagraph"/>
+        <w:t xml:space="preserve"> then configure the applications   on cloud </w:t>
+      </w:r>
+      <w:r>
+        <w:t>environment</w:t>
+      </w:r>
+      <w:r>
+        <w:t>.</w:t>
+      </w:r>
+    </w:p>
+    <w:p>
+      <w:pPr>
         <w:pBdr>
           <w:bottom w:val="single" w:sz="6" w:space="1" w:color="auto"/>
         </w:pBdr>
@@ -632,20 +700,188 @@
         <w:jc w:val="both"/>
       </w:pPr>
       <w:r>
-        <w:t>Once create the EBS volume</w:t>
-      </w:r>
-      <w:r>
-        <w:t>s</w:t>
-      </w:r>
-      <w:r>
-        <w:t xml:space="preserve"> attach to ec2 instance then we perform the portion, creating the file system then create the mount point, once portion will complete configure the application using </w:t>
-      </w:r>
-      <w:r>
-        <w:t xml:space="preserve">the </w:t>
-      </w:r>
-      <w:r>
-        <w:t>newly created mount point.</w:t>
-      </w:r>
+        <w:t>Aws Is have two types of access</w:t>
+      </w:r>
+    </w:p>
+    <w:p>
+      <w:pPr>
+        <w:pStyle w:val="ListParagraph"/>
+        <w:numPr>
+          <w:ilvl w:val="0"/>
+          <w:numId w:val="4"/>
+        </w:numPr>
+        <w:spacing w:line="240" w:lineRule="auto"/>
+        <w:jc w:val="both"/>
+      </w:pPr>
+      <w:proofErr w:type="spellStart"/>
+      <w:r>
+        <w:t>Api</w:t>
+      </w:r>
+      <w:proofErr w:type="spellEnd"/>
+      <w:r>
+        <w:t xml:space="preserve"> </w:t>
+      </w:r>
+      <w:r>
+        <w:t>access (</w:t>
+      </w:r>
+      <w:r>
+        <w:t>here non-root users)</w:t>
+      </w:r>
+    </w:p>
+    <w:p>
+      <w:pPr>
+        <w:pStyle w:val="ListParagraph"/>
+        <w:spacing w:line="240" w:lineRule="auto"/>
+        <w:ind w:left="1080"/>
+        <w:jc w:val="both"/>
+      </w:pPr>
+      <w:r>
+        <w:t>Account type id</w:t>
+      </w:r>
+    </w:p>
+    <w:p>
+      <w:pPr>
+        <w:pStyle w:val="ListParagraph"/>
+        <w:spacing w:line="240" w:lineRule="auto"/>
+        <w:ind w:left="1080"/>
+        <w:jc w:val="both"/>
+      </w:pPr>
+      <w:r>
+        <w:t xml:space="preserve">IAM </w:t>
+      </w:r>
+      <w:r>
+        <w:t>username</w:t>
+      </w:r>
+    </w:p>
+    <w:p>
+      <w:pPr>
+        <w:pStyle w:val="ListParagraph"/>
+        <w:spacing w:line="240" w:lineRule="auto"/>
+        <w:ind w:left="1080"/>
+        <w:jc w:val="both"/>
+      </w:pPr>
+      <w:r>
+        <w:t>Password</w:t>
+      </w:r>
+    </w:p>
+    <w:p>
+      <w:pPr>
+        <w:spacing w:line="240" w:lineRule="auto"/>
+        <w:jc w:val="both"/>
+      </w:pPr>
+      <w:r>
+        <w:t xml:space="preserve">               Aws cli:</w:t>
+      </w:r>
+    </w:p>
+    <w:p>
+      <w:pPr>
+        <w:spacing w:line="240" w:lineRule="auto"/>
+        <w:jc w:val="both"/>
+      </w:pPr>
+      <w:r>
+        <w:t xml:space="preserve">                      </w:t>
+      </w:r>
+      <w:r>
+        <w:t xml:space="preserve">Here using the IAM </w:t>
+      </w:r>
+    </w:p>
+    <w:p>
+      <w:pPr>
+        <w:pStyle w:val="ListParagraph"/>
+        <w:spacing w:line="240" w:lineRule="auto"/>
+        <w:ind w:left="1080"/>
+        <w:jc w:val="both"/>
+      </w:pPr>
+      <w:r>
+        <w:t xml:space="preserve">    </w:t>
+      </w:r>
+      <w:r>
+        <w:t xml:space="preserve">  Access-key:</w:t>
+      </w:r>
+    </w:p>
+    <w:p>
+      <w:pPr>
+        <w:pStyle w:val="ListParagraph"/>
+        <w:spacing w:line="240" w:lineRule="auto"/>
+        <w:ind w:left="1080"/>
+        <w:jc w:val="both"/>
+      </w:pPr>
+      <w:r>
+        <w:t xml:space="preserve">      Secrete-key:</w:t>
+      </w:r>
+    </w:p>
+    <w:p>
+      <w:pPr>
+        <w:spacing w:line="240" w:lineRule="auto"/>
+        <w:jc w:val="both"/>
+      </w:pPr>
+    </w:p>
+    <w:p>
+      <w:pPr>
+        <w:pStyle w:val="ListParagraph"/>
+        <w:numPr>
+          <w:ilvl w:val="0"/>
+          <w:numId w:val="4"/>
+        </w:numPr>
+        <w:spacing w:line="240" w:lineRule="auto"/>
+        <w:jc w:val="both"/>
+      </w:pPr>
+      <w:r>
+        <w:t>Programmatic access</w:t>
+      </w:r>
+      <w:r>
+        <w:t>:</w:t>
+      </w:r>
+    </w:p>
+    <w:p>
+      <w:pPr>
+        <w:pStyle w:val="ListParagraph"/>
+        <w:spacing w:line="240" w:lineRule="auto"/>
+        <w:ind w:left="1080"/>
+        <w:jc w:val="both"/>
+      </w:pPr>
+      <w:r>
+        <w:t xml:space="preserve">Here using the IAM </w:t>
+      </w:r>
+    </w:p>
+    <w:p>
+      <w:pPr>
+        <w:pStyle w:val="ListParagraph"/>
+        <w:spacing w:line="240" w:lineRule="auto"/>
+        <w:ind w:left="1080"/>
+        <w:jc w:val="both"/>
+      </w:pPr>
+      <w:r>
+        <w:t xml:space="preserve">                 Access-key:</w:t>
+      </w:r>
+    </w:p>
+    <w:p>
+      <w:pPr>
+        <w:pStyle w:val="ListParagraph"/>
+        <w:spacing w:line="240" w:lineRule="auto"/>
+        <w:ind w:left="1080"/>
+        <w:jc w:val="both"/>
+      </w:pPr>
+      <w:r>
+        <w:t xml:space="preserve">                 Secrete-key:</w:t>
+      </w:r>
+    </w:p>
+    <w:p>
+      <w:pPr>
+        <w:spacing w:line="240" w:lineRule="auto"/>
+        <w:jc w:val="both"/>
+      </w:pPr>
+      <w:r>
+        <w:t xml:space="preserve">   </w:t>
+      </w:r>
+    </w:p>
+    <w:p>
+      <w:pPr>
+        <w:pStyle w:val="ListParagraph"/>
+        <w:spacing w:line="240" w:lineRule="auto"/>
+        <w:ind w:left="1080"/>
+        <w:jc w:val="both"/>
+      </w:pPr>
     </w:p>
     <w:p>
       <w:pPr>
@@ -658,7 +894,15 @@
         <w:jc w:val="both"/>
       </w:pPr>
       <w:r>
-        <w:t>We will the application on premises to aws cloud, we will follow the below steps</w:t>
+        <w:t xml:space="preserve">We will the application on premises to </w:t>
+      </w:r>
+      <w:proofErr w:type="spellStart"/>
+      <w:r>
+        <w:t>aws</w:t>
+      </w:r>
+      <w:proofErr w:type="spellEnd"/>
+      <w:r>
+        <w:t xml:space="preserve"> cloud, we will follow the below steps</w:t>
       </w:r>
     </w:p>
     <w:p>
@@ -672,35 +916,548 @@
         <w:jc w:val="both"/>
       </w:pPr>
       <w:r>
-        <w:t xml:space="preserve">We will gather the all </w:t>
-      </w:r>
-      <w:r>
-        <w:t xml:space="preserve">requirements from client, </w:t>
-      </w:r>
+        <w:t>We will gather the all requirements from client, like application size, cores, Ram, hard disk</w:t>
+      </w:r>
+    </w:p>
+    <w:p>
+      <w:pPr>
+        <w:pStyle w:val="ListParagraph"/>
+        <w:numPr>
+          <w:ilvl w:val="0"/>
+          <w:numId w:val="2"/>
+        </w:numPr>
+        <w:spacing w:line="240" w:lineRule="auto"/>
+        <w:jc w:val="both"/>
+      </w:pPr>
+      <w:r>
+        <w:t>We will prepare the estimation cost sheet</w:t>
+      </w:r>
+    </w:p>
+    <w:p>
+      <w:pPr>
+        <w:pStyle w:val="ListParagraph"/>
+        <w:numPr>
+          <w:ilvl w:val="0"/>
+          <w:numId w:val="2"/>
+        </w:numPr>
+        <w:spacing w:line="240" w:lineRule="auto"/>
+        <w:jc w:val="both"/>
+      </w:pPr>
+      <w:r>
+        <w:t xml:space="preserve">We will with my superiors once they will approve, we will start our process </w:t>
+      </w:r>
+    </w:p>
+    <w:p>
+      <w:pPr>
+        <w:pStyle w:val="ListParagraph"/>
+        <w:numPr>
+          <w:ilvl w:val="0"/>
+          <w:numId w:val="2"/>
+        </w:numPr>
+        <w:spacing w:line="240" w:lineRule="auto"/>
+        <w:jc w:val="both"/>
+      </w:pPr>
+      <w:r>
+        <w:t xml:space="preserve">Once completion of application configuration contact with the developers </w:t>
+      </w:r>
+    </w:p>
+    <w:p>
+      <w:pPr>
+        <w:pStyle w:val="ListParagraph"/>
+        <w:numPr>
+          <w:ilvl w:val="0"/>
+          <w:numId w:val="1"/>
+        </w:numPr>
+        <w:spacing w:line="240" w:lineRule="auto"/>
+        <w:jc w:val="both"/>
+      </w:pPr>
+      <w:r>
+        <w:t>Once create the EBS volumes attach to ec2 instance then we perform the portion, creating the file system then create the mount point, once portion will complete configure the application using the newly created mount point.</w:t>
+      </w:r>
+    </w:p>
+    <w:p>
+      <w:pPr>
+        <w:pStyle w:val="ListParagraph"/>
+        <w:numPr>
+          <w:ilvl w:val="0"/>
+          <w:numId w:val="1"/>
+        </w:numPr>
+        <w:spacing w:line="240" w:lineRule="auto"/>
+        <w:jc w:val="both"/>
+      </w:pPr>
+      <w:r>
+        <w:t xml:space="preserve">Create </w:t>
+      </w:r>
+      <w:proofErr w:type="spellStart"/>
+      <w:r>
+        <w:t>aws</w:t>
+      </w:r>
+      <w:proofErr w:type="spellEnd"/>
+      <w:r>
+        <w:t xml:space="preserve"> lambda function’s for control the ec2 instances and s3 buckets</w:t>
+      </w:r>
+    </w:p>
+    <w:p>
+      <w:pPr>
+        <w:pStyle w:val="ListParagraph"/>
+        <w:numPr>
+          <w:ilvl w:val="0"/>
+          <w:numId w:val="1"/>
+        </w:numPr>
+        <w:spacing w:line="240" w:lineRule="auto"/>
+        <w:jc w:val="both"/>
+      </w:pPr>
+      <w:r>
+        <w:t>Here we are using lambda, stop and start instance with the help of python programming language.</w:t>
+      </w:r>
+    </w:p>
+    <w:p>
+      <w:pPr>
+        <w:spacing w:line="240" w:lineRule="auto"/>
+        <w:jc w:val="both"/>
+      </w:pPr>
+    </w:p>
+    <w:p>
+      <w:pPr>
+        <w:spacing w:line="240" w:lineRule="auto"/>
+        <w:ind w:left="720"/>
+        <w:jc w:val="both"/>
+      </w:pPr>
+    </w:p>
+    <w:p>
+      <w:pPr>
+        <w:pStyle w:val="ListParagraph"/>
+        <w:spacing w:line="240" w:lineRule="auto"/>
+        <w:jc w:val="both"/>
+      </w:pPr>
+      <w:r>
+        <w:t xml:space="preserve">  </w:t>
+      </w:r>
+      <w:r>
+        <w:t xml:space="preserve"> </w:t>
+      </w:r>
+    </w:p>
+    <w:p>
+      <w:pPr>
+        <w:pStyle w:val="ListParagraph"/>
+        <w:jc w:val="both"/>
+      </w:pPr>
+    </w:p>
+    <w:p>
+      <w:pPr>
+        <w:pStyle w:val="ListParagraph"/>
+        <w:jc w:val="both"/>
+      </w:pPr>
+    </w:p>
+    <w:p>
+      <w:pPr>
+        <w:pStyle w:val="ListParagraph"/>
+        <w:jc w:val="both"/>
+      </w:pPr>
+    </w:p>
+    <w:p>
+      <w:pPr>
+        <w:pStyle w:val="ListParagraph"/>
+        <w:jc w:val="both"/>
+      </w:pPr>
+    </w:p>
+    <w:p>
+      <w:pPr>
+        <w:pStyle w:val="ListParagraph"/>
+        <w:jc w:val="both"/>
+      </w:pPr>
+    </w:p>
+    <w:p>
+      <w:pPr>
+        <w:pStyle w:val="ListParagraph"/>
+        <w:jc w:val="both"/>
+      </w:pPr>
+    </w:p>
+    <w:p>
+      <w:pPr>
+        <w:pStyle w:val="ListParagraph"/>
+        <w:jc w:val="both"/>
+      </w:pPr>
+    </w:p>
+    <w:p>
+      <w:pPr>
+        <w:pStyle w:val="ListParagraph"/>
+        <w:jc w:val="both"/>
+      </w:pPr>
+      <w:proofErr w:type="spellStart"/>
+      <w:r>
+        <w:lastRenderedPageBreak/>
+        <w:t>Sns</w:t>
+      </w:r>
+      <w:proofErr w:type="spellEnd"/>
+      <w:r>
+        <w:t xml:space="preserve"> remaining</w:t>
+      </w:r>
+    </w:p>
+    <w:p>
+      <w:pPr>
+        <w:pStyle w:val="ListParagraph"/>
+        <w:jc w:val="both"/>
+      </w:pPr>
+      <w:proofErr w:type="spellStart"/>
+      <w:r>
+        <w:t>Sqs</w:t>
+      </w:r>
+      <w:proofErr w:type="spellEnd"/>
+    </w:p>
+    <w:p>
+      <w:pPr>
+        <w:pStyle w:val="ListParagraph"/>
+        <w:jc w:val="both"/>
+      </w:pPr>
+    </w:p>
+    <w:p>
+      <w:pPr>
+        <w:pStyle w:val="ListParagraph"/>
+        <w:jc w:val="both"/>
+      </w:pPr>
+      <w:r>
+        <w:t>Storage:</w:t>
+      </w:r>
+    </w:p>
+    <w:p>
+      <w:pPr>
+        <w:pStyle w:val="ListParagraph"/>
+        <w:jc w:val="both"/>
+      </w:pPr>
+    </w:p>
+    <w:p>
+      <w:pPr>
+        <w:pStyle w:val="ListParagraph"/>
+        <w:jc w:val="both"/>
+      </w:pPr>
+      <w:r>
+        <w:t>Storage gateways</w:t>
+      </w:r>
+    </w:p>
+    <w:p>
+      <w:pPr>
+        <w:pStyle w:val="ListParagraph"/>
+        <w:jc w:val="both"/>
+      </w:pPr>
+      <w:r>
+        <w:t>EFS</w:t>
+      </w:r>
+    </w:p>
+    <w:p>
+      <w:pPr>
+        <w:pStyle w:val="ListParagraph"/>
+        <w:jc w:val="both"/>
+      </w:pPr>
+      <w:r>
+        <w:t>S3 Glacier</w:t>
+      </w:r>
+    </w:p>
+    <w:p>
+      <w:pPr>
+        <w:pStyle w:val="ListParagraph"/>
+        <w:jc w:val="both"/>
+      </w:pPr>
+    </w:p>
+    <w:p>
+      <w:pPr>
+        <w:pStyle w:val="ListParagraph"/>
+        <w:jc w:val="both"/>
+      </w:pPr>
+      <w:r>
+        <w:t>Network:</w:t>
+      </w:r>
+    </w:p>
+    <w:p>
+      <w:pPr>
+        <w:pStyle w:val="ListParagraph"/>
+        <w:jc w:val="both"/>
+      </w:pPr>
+    </w:p>
+    <w:p>
+      <w:pPr>
+        <w:pStyle w:val="ListParagraph"/>
+        <w:jc w:val="both"/>
+      </w:pPr>
+      <w:proofErr w:type="spellStart"/>
+      <w:r>
+        <w:t>Clound</w:t>
+      </w:r>
+      <w:proofErr w:type="spellEnd"/>
+      <w:r>
+        <w:t xml:space="preserve"> front</w:t>
+      </w:r>
+    </w:p>
+    <w:p>
+      <w:pPr>
+        <w:pStyle w:val="ListParagraph"/>
+        <w:jc w:val="both"/>
+      </w:pPr>
+      <w:hyperlink r:id="rId5" w:tgtFrame="_top" w:history="1">
+        <w:r>
+          <w:rPr>
+            <w:rStyle w:val="service-label"/>
+            <w:rFonts w:ascii="Helvetica" w:hAnsi="Helvetica" w:cs="Helvetica"/>
+            <w:color w:val="323232"/>
+            <w:sz w:val="21"/>
+            <w:szCs w:val="21"/>
+            <w:shd w:val="clear" w:color="auto" w:fill="FFFFFF"/>
+          </w:rPr>
+          <w:t>Route 53</w:t>
+        </w:r>
+      </w:hyperlink>
+    </w:p>
+    <w:p>
+      <w:pPr>
+        <w:pStyle w:val="ListParagraph"/>
+        <w:jc w:val="both"/>
+      </w:pPr>
+      <w:r>
+        <w:t>API Gateway</w:t>
+      </w:r>
+    </w:p>
+    <w:p>
+      <w:pPr>
+        <w:pStyle w:val="ListParagraph"/>
+        <w:jc w:val="both"/>
+      </w:pPr>
+      <w:hyperlink r:id="rId6" w:tgtFrame="_top" w:history="1">
+        <w:r>
+          <w:rPr>
+            <w:rStyle w:val="service-label"/>
+            <w:rFonts w:ascii="Helvetica" w:hAnsi="Helvetica" w:cs="Helvetica"/>
+            <w:color w:val="323232"/>
+            <w:sz w:val="21"/>
+            <w:szCs w:val="21"/>
+            <w:shd w:val="clear" w:color="auto" w:fill="FFFFFF"/>
+          </w:rPr>
+          <w:t>Direct Connect</w:t>
+        </w:r>
+      </w:hyperlink>
+    </w:p>
+    <w:p>
+      <w:pPr>
+        <w:pStyle w:val="ListParagraph"/>
+        <w:jc w:val="both"/>
+      </w:pPr>
+    </w:p>
+    <w:p>
+      <w:pPr>
+        <w:pStyle w:val="ListParagraph"/>
+        <w:jc w:val="both"/>
+      </w:pPr>
+      <w:r>
+        <w:t>Database:</w:t>
+      </w:r>
+    </w:p>
+    <w:p>
+      <w:pPr>
+        <w:pStyle w:val="ListParagraph"/>
+        <w:jc w:val="both"/>
+      </w:pPr>
+    </w:p>
+    <w:p>
+      <w:pPr>
+        <w:pStyle w:val="ListParagraph"/>
+        <w:jc w:val="both"/>
+      </w:pPr>
+      <w:proofErr w:type="spellStart"/>
+      <w:r>
+        <w:t>Dynamodb</w:t>
+      </w:r>
+      <w:proofErr w:type="spellEnd"/>
+    </w:p>
+    <w:p>
+      <w:pPr>
+        <w:pStyle w:val="ListParagraph"/>
+        <w:jc w:val="both"/>
+      </w:pPr>
+      <w:hyperlink r:id="rId7" w:tgtFrame="_top" w:history="1">
+        <w:r>
+          <w:rPr>
+            <w:rStyle w:val="service-label"/>
+            <w:rFonts w:ascii="Helvetica" w:hAnsi="Helvetica" w:cs="Helvetica"/>
+            <w:color w:val="323232"/>
+            <w:sz w:val="21"/>
+            <w:szCs w:val="21"/>
+            <w:shd w:val="clear" w:color="auto" w:fill="FFFFFF"/>
+          </w:rPr>
+          <w:t>Amazon Redshift</w:t>
+        </w:r>
+      </w:hyperlink>
+    </w:p>
+    <w:p>
+      <w:pPr>
+        <w:pStyle w:val="ListParagraph"/>
+        <w:jc w:val="both"/>
+      </w:pPr>
+    </w:p>
+    <w:p>
+      <w:pPr>
+        <w:pStyle w:val="ListParagraph"/>
+        <w:jc w:val="both"/>
+      </w:pPr>
+      <w:r>
+        <w:t>Compute:</w:t>
+      </w:r>
+    </w:p>
+    <w:p>
+      <w:pPr>
+        <w:pStyle w:val="ListParagraph"/>
+        <w:jc w:val="both"/>
+      </w:pPr>
+      <w:r>
+        <w:t>ECS</w:t>
+      </w:r>
+    </w:p>
+    <w:p>
+      <w:pPr>
+        <w:pStyle w:val="ListParagraph"/>
+        <w:jc w:val="both"/>
+      </w:pPr>
+      <w:r>
+        <w:t>Elastic beanstalk</w:t>
+      </w:r>
+    </w:p>
+    <w:p>
+      <w:pPr>
+        <w:pStyle w:val="ListParagraph"/>
+        <w:jc w:val="both"/>
+      </w:pPr>
+    </w:p>
+    <w:p>
+      <w:pPr>
+        <w:pStyle w:val="ListParagraph"/>
+        <w:jc w:val="both"/>
+      </w:pPr>
+      <w:r>
+        <w:t>AWS cost management:</w:t>
+      </w:r>
+    </w:p>
+    <w:p>
+      <w:pPr>
+        <w:pStyle w:val="ListParagraph"/>
+        <w:jc w:val="both"/>
+      </w:pPr>
+    </w:p>
+    <w:p>
+      <w:pPr>
+        <w:pStyle w:val="ListParagraph"/>
+        <w:jc w:val="both"/>
+      </w:pPr>
+      <w:r>
+        <w:t>Management governance</w:t>
+      </w:r>
+    </w:p>
+    <w:p>
+      <w:pPr>
+        <w:pStyle w:val="ListParagraph"/>
+        <w:jc w:val="both"/>
+      </w:pPr>
+    </w:p>
+    <w:p>
+      <w:pPr>
+        <w:pStyle w:val="ListParagraph"/>
+        <w:jc w:val="both"/>
+      </w:pPr>
+      <w:r>
+        <w:t>Cloud trial</w:t>
+      </w:r>
+    </w:p>
+    <w:p>
+      <w:pPr>
+        <w:pStyle w:val="ListParagraph"/>
+        <w:jc w:val="both"/>
+      </w:pPr>
+      <w:r>
+        <w:t>Cloud formation</w:t>
+      </w:r>
+    </w:p>
+    <w:p>
+      <w:pPr>
+        <w:pStyle w:val="ListParagraph"/>
+        <w:jc w:val="both"/>
+      </w:pPr>
+      <w:r>
+        <w:t>Cloud watch</w:t>
+      </w:r>
+    </w:p>
+    <w:p>
+      <w:pPr>
+        <w:pStyle w:val="ListParagraph"/>
+        <w:jc w:val="both"/>
+      </w:pPr>
+    </w:p>
+    <w:p>
+      <w:pPr>
+        <w:pStyle w:val="ListParagraph"/>
+        <w:jc w:val="both"/>
+      </w:pPr>
+      <w:r>
+        <w:t xml:space="preserve">Customer engagement </w:t>
+      </w:r>
+    </w:p>
+    <w:p>
+      <w:pPr>
+        <w:pStyle w:val="ListParagraph"/>
+        <w:jc w:val="both"/>
+      </w:pPr>
+      <w:proofErr w:type="spellStart"/>
+      <w:r>
+        <w:t>Ses</w:t>
+      </w:r>
+      <w:proofErr w:type="spellEnd"/>
+    </w:p>
+    <w:p>
+      <w:pPr>
+        <w:pStyle w:val="ListParagraph"/>
+        <w:jc w:val="both"/>
+      </w:pPr>
+    </w:p>
+    <w:p>
+      <w:pPr>
+        <w:pStyle w:val="ListParagraph"/>
+        <w:jc w:val="both"/>
+      </w:pPr>
+      <w:r>
+        <w:t>Migration and transfer</w:t>
+      </w:r>
+    </w:p>
+    <w:p>
+      <w:pPr>
+        <w:pStyle w:val="ListParagraph"/>
+        <w:jc w:val="both"/>
+      </w:pPr>
+    </w:p>
+    <w:p>
+      <w:pPr>
+        <w:pStyle w:val="ListParagraph"/>
+        <w:jc w:val="both"/>
+      </w:pPr>
+      <w:r>
+        <w:t>Snowball</w:t>
+      </w:r>
+    </w:p>
+    <w:p>
+      <w:pPr>
+        <w:pStyle w:val="ListParagraph"/>
+        <w:jc w:val="both"/>
+      </w:pPr>
+      <w:hyperlink r:id="rId8" w:tgtFrame="_top" w:history="1">
+        <w:r>
+          <w:rPr>
+            <w:rStyle w:val="service-label"/>
+            <w:rFonts w:ascii="Helvetica" w:hAnsi="Helvetica" w:cs="Helvetica"/>
+            <w:color w:val="323232"/>
+            <w:sz w:val="21"/>
+            <w:szCs w:val="21"/>
+            <w:shd w:val="clear" w:color="auto" w:fill="FFFFFF"/>
+          </w:rPr>
+          <w:t>Server Migration Service</w:t>
+        </w:r>
+      </w:hyperlink>
       <w:bookmarkStart w:id="0" w:name="_GoBack"/>
       <w:bookmarkEnd w:id="0"/>
-    </w:p>
-    <w:p>
-      <w:pPr>
-        <w:pStyle w:val="ListParagraph"/>
-        <w:spacing w:line="240" w:lineRule="auto"/>
-        <w:jc w:val="both"/>
-      </w:pPr>
-      <w:r>
-        <w:t xml:space="preserve">  </w:t>
-      </w:r>
-    </w:p>
-    <w:p>
-      <w:pPr>
-        <w:pStyle w:val="ListParagraph"/>
-        <w:jc w:val="both"/>
-      </w:pPr>
-    </w:p>
-    <w:p>
-      <w:pPr>
-        <w:pStyle w:val="ListParagraph"/>
-        <w:jc w:val="both"/>
-      </w:pPr>
     </w:p>
     <w:p>
       <w:pPr>
@@ -859,9 +1616,419 @@
     </w:lvl>
   </w:abstractNum>
   <w:abstractNum w:abstractNumId="1" w15:restartNumberingAfterBreak="0">
+    <w:nsid w:val="1ACD7244"/>
+    <w:multiLevelType w:val="multilevel"/>
+    <w:tmpl w:val="FBF8FD7C"/>
+    <w:lvl w:ilvl="0">
+      <w:start w:val="1"/>
+      <w:numFmt w:val="bullet"/>
+      <w:lvlText w:val=""/>
+      <w:lvlJc w:val="left"/>
+      <w:pPr>
+        <w:tabs>
+          <w:tab w:val="num" w:pos="720"/>
+        </w:tabs>
+        <w:ind w:left="720" w:hanging="360"/>
+      </w:pPr>
+      <w:rPr>
+        <w:rFonts w:ascii="Symbol" w:hAnsi="Symbol" w:hint="default"/>
+        <w:sz w:val="20"/>
+      </w:rPr>
+    </w:lvl>
+    <w:lvl w:ilvl="1" w:tentative="1">
+      <w:start w:val="1"/>
+      <w:numFmt w:val="bullet"/>
+      <w:lvlText w:val="o"/>
+      <w:lvlJc w:val="left"/>
+      <w:pPr>
+        <w:tabs>
+          <w:tab w:val="num" w:pos="1440"/>
+        </w:tabs>
+        <w:ind w:left="1440" w:hanging="360"/>
+      </w:pPr>
+      <w:rPr>
+        <w:rFonts w:ascii="Courier New" w:hAnsi="Courier New" w:hint="default"/>
+        <w:sz w:val="20"/>
+      </w:rPr>
+    </w:lvl>
+    <w:lvl w:ilvl="2" w:tentative="1">
+      <w:start w:val="1"/>
+      <w:numFmt w:val="bullet"/>
+      <w:lvlText w:val=""/>
+      <w:lvlJc w:val="left"/>
+      <w:pPr>
+        <w:tabs>
+          <w:tab w:val="num" w:pos="2160"/>
+        </w:tabs>
+        <w:ind w:left="2160" w:hanging="360"/>
+      </w:pPr>
+      <w:rPr>
+        <w:rFonts w:ascii="Wingdings" w:hAnsi="Wingdings" w:hint="default"/>
+        <w:sz w:val="20"/>
+      </w:rPr>
+    </w:lvl>
+    <w:lvl w:ilvl="3" w:tentative="1">
+      <w:start w:val="1"/>
+      <w:numFmt w:val="bullet"/>
+      <w:lvlText w:val=""/>
+      <w:lvlJc w:val="left"/>
+      <w:pPr>
+        <w:tabs>
+          <w:tab w:val="num" w:pos="2880"/>
+        </w:tabs>
+        <w:ind w:left="2880" w:hanging="360"/>
+      </w:pPr>
+      <w:rPr>
+        <w:rFonts w:ascii="Wingdings" w:hAnsi="Wingdings" w:hint="default"/>
+        <w:sz w:val="20"/>
+      </w:rPr>
+    </w:lvl>
+    <w:lvl w:ilvl="4" w:tentative="1">
+      <w:start w:val="1"/>
+      <w:numFmt w:val="bullet"/>
+      <w:lvlText w:val=""/>
+      <w:lvlJc w:val="left"/>
+      <w:pPr>
+        <w:tabs>
+          <w:tab w:val="num" w:pos="3600"/>
+        </w:tabs>
+        <w:ind w:left="3600" w:hanging="360"/>
+      </w:pPr>
+      <w:rPr>
+        <w:rFonts w:ascii="Wingdings" w:hAnsi="Wingdings" w:hint="default"/>
+        <w:sz w:val="20"/>
+      </w:rPr>
+    </w:lvl>
+    <w:lvl w:ilvl="5" w:tentative="1">
+      <w:start w:val="1"/>
+      <w:numFmt w:val="bullet"/>
+      <w:lvlText w:val=""/>
+      <w:lvlJc w:val="left"/>
+      <w:pPr>
+        <w:tabs>
+          <w:tab w:val="num" w:pos="4320"/>
+        </w:tabs>
+        <w:ind w:left="4320" w:hanging="360"/>
+      </w:pPr>
+      <w:rPr>
+        <w:rFonts w:ascii="Wingdings" w:hAnsi="Wingdings" w:hint="default"/>
+        <w:sz w:val="20"/>
+      </w:rPr>
+    </w:lvl>
+    <w:lvl w:ilvl="6" w:tentative="1">
+      <w:start w:val="1"/>
+      <w:numFmt w:val="bullet"/>
+      <w:lvlText w:val=""/>
+      <w:lvlJc w:val="left"/>
+      <w:pPr>
+        <w:tabs>
+          <w:tab w:val="num" w:pos="5040"/>
+        </w:tabs>
+        <w:ind w:left="5040" w:hanging="360"/>
+      </w:pPr>
+      <w:rPr>
+        <w:rFonts w:ascii="Wingdings" w:hAnsi="Wingdings" w:hint="default"/>
+        <w:sz w:val="20"/>
+      </w:rPr>
+    </w:lvl>
+    <w:lvl w:ilvl="7" w:tentative="1">
+      <w:start w:val="1"/>
+      <w:numFmt w:val="bullet"/>
+      <w:lvlText w:val=""/>
+      <w:lvlJc w:val="left"/>
+      <w:pPr>
+        <w:tabs>
+          <w:tab w:val="num" w:pos="5760"/>
+        </w:tabs>
+        <w:ind w:left="5760" w:hanging="360"/>
+      </w:pPr>
+      <w:rPr>
+        <w:rFonts w:ascii="Wingdings" w:hAnsi="Wingdings" w:hint="default"/>
+        <w:sz w:val="20"/>
+      </w:rPr>
+    </w:lvl>
+    <w:lvl w:ilvl="8" w:tentative="1">
+      <w:start w:val="1"/>
+      <w:numFmt w:val="bullet"/>
+      <w:lvlText w:val=""/>
+      <w:lvlJc w:val="left"/>
+      <w:pPr>
+        <w:tabs>
+          <w:tab w:val="num" w:pos="6480"/>
+        </w:tabs>
+        <w:ind w:left="6480" w:hanging="360"/>
+      </w:pPr>
+      <w:rPr>
+        <w:rFonts w:ascii="Wingdings" w:hAnsi="Wingdings" w:hint="default"/>
+        <w:sz w:val="20"/>
+      </w:rPr>
+    </w:lvl>
+  </w:abstractNum>
+  <w:abstractNum w:abstractNumId="2" w15:restartNumberingAfterBreak="0">
+    <w:nsid w:val="26793C1A"/>
+    <w:multiLevelType w:val="multilevel"/>
+    <w:tmpl w:val="0544540A"/>
+    <w:lvl w:ilvl="0">
+      <w:start w:val="1"/>
+      <w:numFmt w:val="bullet"/>
+      <w:lvlText w:val=""/>
+      <w:lvlJc w:val="left"/>
+      <w:pPr>
+        <w:tabs>
+          <w:tab w:val="num" w:pos="720"/>
+        </w:tabs>
+        <w:ind w:left="720" w:hanging="360"/>
+      </w:pPr>
+      <w:rPr>
+        <w:rFonts w:ascii="Symbol" w:hAnsi="Symbol" w:hint="default"/>
+        <w:sz w:val="20"/>
+      </w:rPr>
+    </w:lvl>
+    <w:lvl w:ilvl="1" w:tentative="1">
+      <w:start w:val="1"/>
+      <w:numFmt w:val="bullet"/>
+      <w:lvlText w:val="o"/>
+      <w:lvlJc w:val="left"/>
+      <w:pPr>
+        <w:tabs>
+          <w:tab w:val="num" w:pos="1440"/>
+        </w:tabs>
+        <w:ind w:left="1440" w:hanging="360"/>
+      </w:pPr>
+      <w:rPr>
+        <w:rFonts w:ascii="Courier New" w:hAnsi="Courier New" w:hint="default"/>
+        <w:sz w:val="20"/>
+      </w:rPr>
+    </w:lvl>
+    <w:lvl w:ilvl="2" w:tentative="1">
+      <w:start w:val="1"/>
+      <w:numFmt w:val="bullet"/>
+      <w:lvlText w:val=""/>
+      <w:lvlJc w:val="left"/>
+      <w:pPr>
+        <w:tabs>
+          <w:tab w:val="num" w:pos="2160"/>
+        </w:tabs>
+        <w:ind w:left="2160" w:hanging="360"/>
+      </w:pPr>
+      <w:rPr>
+        <w:rFonts w:ascii="Wingdings" w:hAnsi="Wingdings" w:hint="default"/>
+        <w:sz w:val="20"/>
+      </w:rPr>
+    </w:lvl>
+    <w:lvl w:ilvl="3" w:tentative="1">
+      <w:start w:val="1"/>
+      <w:numFmt w:val="bullet"/>
+      <w:lvlText w:val=""/>
+      <w:lvlJc w:val="left"/>
+      <w:pPr>
+        <w:tabs>
+          <w:tab w:val="num" w:pos="2880"/>
+        </w:tabs>
+        <w:ind w:left="2880" w:hanging="360"/>
+      </w:pPr>
+      <w:rPr>
+        <w:rFonts w:ascii="Wingdings" w:hAnsi="Wingdings" w:hint="default"/>
+        <w:sz w:val="20"/>
+      </w:rPr>
+    </w:lvl>
+    <w:lvl w:ilvl="4" w:tentative="1">
+      <w:start w:val="1"/>
+      <w:numFmt w:val="bullet"/>
+      <w:lvlText w:val=""/>
+      <w:lvlJc w:val="left"/>
+      <w:pPr>
+        <w:tabs>
+          <w:tab w:val="num" w:pos="3600"/>
+        </w:tabs>
+        <w:ind w:left="3600" w:hanging="360"/>
+      </w:pPr>
+      <w:rPr>
+        <w:rFonts w:ascii="Wingdings" w:hAnsi="Wingdings" w:hint="default"/>
+        <w:sz w:val="20"/>
+      </w:rPr>
+    </w:lvl>
+    <w:lvl w:ilvl="5" w:tentative="1">
+      <w:start w:val="1"/>
+      <w:numFmt w:val="bullet"/>
+      <w:lvlText w:val=""/>
+      <w:lvlJc w:val="left"/>
+      <w:pPr>
+        <w:tabs>
+          <w:tab w:val="num" w:pos="4320"/>
+        </w:tabs>
+        <w:ind w:left="4320" w:hanging="360"/>
+      </w:pPr>
+      <w:rPr>
+        <w:rFonts w:ascii="Wingdings" w:hAnsi="Wingdings" w:hint="default"/>
+        <w:sz w:val="20"/>
+      </w:rPr>
+    </w:lvl>
+    <w:lvl w:ilvl="6" w:tentative="1">
+      <w:start w:val="1"/>
+      <w:numFmt w:val="bullet"/>
+      <w:lvlText w:val=""/>
+      <w:lvlJc w:val="left"/>
+      <w:pPr>
+        <w:tabs>
+          <w:tab w:val="num" w:pos="5040"/>
+        </w:tabs>
+        <w:ind w:left="5040" w:hanging="360"/>
+      </w:pPr>
+      <w:rPr>
+        <w:rFonts w:ascii="Wingdings" w:hAnsi="Wingdings" w:hint="default"/>
+        <w:sz w:val="20"/>
+      </w:rPr>
+    </w:lvl>
+    <w:lvl w:ilvl="7" w:tentative="1">
+      <w:start w:val="1"/>
+      <w:numFmt w:val="bullet"/>
+      <w:lvlText w:val=""/>
+      <w:lvlJc w:val="left"/>
+      <w:pPr>
+        <w:tabs>
+          <w:tab w:val="num" w:pos="5760"/>
+        </w:tabs>
+        <w:ind w:left="5760" w:hanging="360"/>
+      </w:pPr>
+      <w:rPr>
+        <w:rFonts w:ascii="Wingdings" w:hAnsi="Wingdings" w:hint="default"/>
+        <w:sz w:val="20"/>
+      </w:rPr>
+    </w:lvl>
+    <w:lvl w:ilvl="8" w:tentative="1">
+      <w:start w:val="1"/>
+      <w:numFmt w:val="bullet"/>
+      <w:lvlText w:val=""/>
+      <w:lvlJc w:val="left"/>
+      <w:pPr>
+        <w:tabs>
+          <w:tab w:val="num" w:pos="6480"/>
+        </w:tabs>
+        <w:ind w:left="6480" w:hanging="360"/>
+      </w:pPr>
+      <w:rPr>
+        <w:rFonts w:ascii="Wingdings" w:hAnsi="Wingdings" w:hint="default"/>
+        <w:sz w:val="20"/>
+      </w:rPr>
+    </w:lvl>
+  </w:abstractNum>
+  <w:abstractNum w:abstractNumId="3" w15:restartNumberingAfterBreak="0">
+    <w:nsid w:val="42144279"/>
+    <w:multiLevelType w:val="hybridMultilevel"/>
+    <w:tmpl w:val="C85C2DC2"/>
+    <w:lvl w:ilvl="0" w:tplc="6D6A1248">
+      <w:numFmt w:val="bullet"/>
+      <w:lvlText w:val="-"/>
+      <w:lvlJc w:val="left"/>
+      <w:pPr>
+        <w:ind w:left="1080" w:hanging="360"/>
+      </w:pPr>
+      <w:rPr>
+        <w:rFonts w:ascii="Calibri" w:eastAsiaTheme="minorHAnsi" w:hAnsi="Calibri" w:cstheme="minorBidi" w:hint="default"/>
+      </w:rPr>
+    </w:lvl>
+    <w:lvl w:ilvl="1" w:tplc="04090003" w:tentative="1">
+      <w:start w:val="1"/>
+      <w:numFmt w:val="bullet"/>
+      <w:lvlText w:val="o"/>
+      <w:lvlJc w:val="left"/>
+      <w:pPr>
+        <w:ind w:left="1800" w:hanging="360"/>
+      </w:pPr>
+      <w:rPr>
+        <w:rFonts w:ascii="Courier New" w:hAnsi="Courier New" w:cs="Courier New" w:hint="default"/>
+      </w:rPr>
+    </w:lvl>
+    <w:lvl w:ilvl="2" w:tplc="04090005" w:tentative="1">
+      <w:start w:val="1"/>
+      <w:numFmt w:val="bullet"/>
+      <w:lvlText w:val=""/>
+      <w:lvlJc w:val="left"/>
+      <w:pPr>
+        <w:ind w:left="2520" w:hanging="360"/>
+      </w:pPr>
+      <w:rPr>
+        <w:rFonts w:ascii="Wingdings" w:hAnsi="Wingdings" w:hint="default"/>
+      </w:rPr>
+    </w:lvl>
+    <w:lvl w:ilvl="3" w:tplc="04090001" w:tentative="1">
+      <w:start w:val="1"/>
+      <w:numFmt w:val="bullet"/>
+      <w:lvlText w:val=""/>
+      <w:lvlJc w:val="left"/>
+      <w:pPr>
+        <w:ind w:left="3240" w:hanging="360"/>
+      </w:pPr>
+      <w:rPr>
+        <w:rFonts w:ascii="Symbol" w:hAnsi="Symbol" w:hint="default"/>
+      </w:rPr>
+    </w:lvl>
+    <w:lvl w:ilvl="4" w:tplc="04090003" w:tentative="1">
+      <w:start w:val="1"/>
+      <w:numFmt w:val="bullet"/>
+      <w:lvlText w:val="o"/>
+      <w:lvlJc w:val="left"/>
+      <w:pPr>
+        <w:ind w:left="3960" w:hanging="360"/>
+      </w:pPr>
+      <w:rPr>
+        <w:rFonts w:ascii="Courier New" w:hAnsi="Courier New" w:cs="Courier New" w:hint="default"/>
+      </w:rPr>
+    </w:lvl>
+    <w:lvl w:ilvl="5" w:tplc="04090005" w:tentative="1">
+      <w:start w:val="1"/>
+      <w:numFmt w:val="bullet"/>
+      <w:lvlText w:val=""/>
+      <w:lvlJc w:val="left"/>
+      <w:pPr>
+        <w:ind w:left="4680" w:hanging="360"/>
+      </w:pPr>
+      <w:rPr>
+        <w:rFonts w:ascii="Wingdings" w:hAnsi="Wingdings" w:hint="default"/>
+      </w:rPr>
+    </w:lvl>
+    <w:lvl w:ilvl="6" w:tplc="04090001" w:tentative="1">
+      <w:start w:val="1"/>
+      <w:numFmt w:val="bullet"/>
+      <w:lvlText w:val=""/>
+      <w:lvlJc w:val="left"/>
+      <w:pPr>
+        <w:ind w:left="5400" w:hanging="360"/>
+      </w:pPr>
+      <w:rPr>
+        <w:rFonts w:ascii="Symbol" w:hAnsi="Symbol" w:hint="default"/>
+      </w:rPr>
+    </w:lvl>
+    <w:lvl w:ilvl="7" w:tplc="04090003" w:tentative="1">
+      <w:start w:val="1"/>
+      <w:numFmt w:val="bullet"/>
+      <w:lvlText w:val="o"/>
+      <w:lvlJc w:val="left"/>
+      <w:pPr>
+        <w:ind w:left="6120" w:hanging="360"/>
+      </w:pPr>
+      <w:rPr>
+        <w:rFonts w:ascii="Courier New" w:hAnsi="Courier New" w:cs="Courier New" w:hint="default"/>
+      </w:rPr>
+    </w:lvl>
+    <w:lvl w:ilvl="8" w:tplc="04090005" w:tentative="1">
+      <w:start w:val="1"/>
+      <w:numFmt w:val="bullet"/>
+      <w:lvlText w:val=""/>
+      <w:lvlJc w:val="left"/>
+      <w:pPr>
+        <w:ind w:left="6840" w:hanging="360"/>
+      </w:pPr>
+      <w:rPr>
+        <w:rFonts w:ascii="Wingdings" w:hAnsi="Wingdings" w:hint="default"/>
+      </w:rPr>
+    </w:lvl>
+  </w:abstractNum>
+  <w:abstractNum w:abstractNumId="4" w15:restartNumberingAfterBreak="0">
     <w:nsid w:val="42CB373B"/>
     <w:multiLevelType w:val="hybridMultilevel"/>
-    <w:tmpl w:val="14F43E2C"/>
+    <w:tmpl w:val="D9B80B7E"/>
     <w:lvl w:ilvl="0" w:tplc="2C6A3AAA">
       <w:numFmt w:val="bullet"/>
       <w:lvlText w:val=""/>
@@ -871,6 +2038,118 @@
       </w:pPr>
       <w:rPr>
         <w:rFonts w:ascii="Wingdings" w:eastAsiaTheme="minorHAnsi" w:hAnsi="Wingdings" w:cstheme="minorBidi" w:hint="default"/>
+      </w:rPr>
+    </w:lvl>
+    <w:lvl w:ilvl="1" w:tplc="04090003" w:tentative="1">
+      <w:start w:val="1"/>
+      <w:numFmt w:val="bullet"/>
+      <w:lvlText w:val="o"/>
+      <w:lvlJc w:val="left"/>
+      <w:pPr>
+        <w:ind w:left="1800" w:hanging="360"/>
+      </w:pPr>
+      <w:rPr>
+        <w:rFonts w:ascii="Courier New" w:hAnsi="Courier New" w:cs="Courier New" w:hint="default"/>
+      </w:rPr>
+    </w:lvl>
+    <w:lvl w:ilvl="2" w:tplc="04090005" w:tentative="1">
+      <w:start w:val="1"/>
+      <w:numFmt w:val="bullet"/>
+      <w:lvlText w:val=""/>
+      <w:lvlJc w:val="left"/>
+      <w:pPr>
+        <w:ind w:left="2520" w:hanging="360"/>
+      </w:pPr>
+      <w:rPr>
+        <w:rFonts w:ascii="Wingdings" w:hAnsi="Wingdings" w:hint="default"/>
+      </w:rPr>
+    </w:lvl>
+    <w:lvl w:ilvl="3" w:tplc="04090001" w:tentative="1">
+      <w:start w:val="1"/>
+      <w:numFmt w:val="bullet"/>
+      <w:lvlText w:val=""/>
+      <w:lvlJc w:val="left"/>
+      <w:pPr>
+        <w:ind w:left="3240" w:hanging="360"/>
+      </w:pPr>
+      <w:rPr>
+        <w:rFonts w:ascii="Symbol" w:hAnsi="Symbol" w:hint="default"/>
+      </w:rPr>
+    </w:lvl>
+    <w:lvl w:ilvl="4" w:tplc="04090003" w:tentative="1">
+      <w:start w:val="1"/>
+      <w:numFmt w:val="bullet"/>
+      <w:lvlText w:val="o"/>
+      <w:lvlJc w:val="left"/>
+      <w:pPr>
+        <w:ind w:left="3960" w:hanging="360"/>
+      </w:pPr>
+      <w:rPr>
+        <w:rFonts w:ascii="Courier New" w:hAnsi="Courier New" w:cs="Courier New" w:hint="default"/>
+      </w:rPr>
+    </w:lvl>
+    <w:lvl w:ilvl="5" w:tplc="04090005" w:tentative="1">
+      <w:start w:val="1"/>
+      <w:numFmt w:val="bullet"/>
+      <w:lvlText w:val=""/>
+      <w:lvlJc w:val="left"/>
+      <w:pPr>
+        <w:ind w:left="4680" w:hanging="360"/>
+      </w:pPr>
+      <w:rPr>
+        <w:rFonts w:ascii="Wingdings" w:hAnsi="Wingdings" w:hint="default"/>
+      </w:rPr>
+    </w:lvl>
+    <w:lvl w:ilvl="6" w:tplc="04090001" w:tentative="1">
+      <w:start w:val="1"/>
+      <w:numFmt w:val="bullet"/>
+      <w:lvlText w:val=""/>
+      <w:lvlJc w:val="left"/>
+      <w:pPr>
+        <w:ind w:left="5400" w:hanging="360"/>
+      </w:pPr>
+      <w:rPr>
+        <w:rFonts w:ascii="Symbol" w:hAnsi="Symbol" w:hint="default"/>
+      </w:rPr>
+    </w:lvl>
+    <w:lvl w:ilvl="7" w:tplc="04090003" w:tentative="1">
+      <w:start w:val="1"/>
+      <w:numFmt w:val="bullet"/>
+      <w:lvlText w:val="o"/>
+      <w:lvlJc w:val="left"/>
+      <w:pPr>
+        <w:ind w:left="6120" w:hanging="360"/>
+      </w:pPr>
+      <w:rPr>
+        <w:rFonts w:ascii="Courier New" w:hAnsi="Courier New" w:cs="Courier New" w:hint="default"/>
+      </w:rPr>
+    </w:lvl>
+    <w:lvl w:ilvl="8" w:tplc="04090005" w:tentative="1">
+      <w:start w:val="1"/>
+      <w:numFmt w:val="bullet"/>
+      <w:lvlText w:val=""/>
+      <w:lvlJc w:val="left"/>
+      <w:pPr>
+        <w:ind w:left="6840" w:hanging="360"/>
+      </w:pPr>
+      <w:rPr>
+        <w:rFonts w:ascii="Wingdings" w:hAnsi="Wingdings" w:hint="default"/>
+      </w:rPr>
+    </w:lvl>
+  </w:abstractNum>
+  <w:abstractNum w:abstractNumId="5" w15:restartNumberingAfterBreak="0">
+    <w:nsid w:val="6C887A11"/>
+    <w:multiLevelType w:val="hybridMultilevel"/>
+    <w:tmpl w:val="45C28E60"/>
+    <w:lvl w:ilvl="0" w:tplc="564E50D4">
+      <w:numFmt w:val="bullet"/>
+      <w:lvlText w:val="-"/>
+      <w:lvlJc w:val="left"/>
+      <w:pPr>
+        <w:ind w:left="1080" w:hanging="360"/>
+      </w:pPr>
+      <w:rPr>
+        <w:rFonts w:ascii="Calibri" w:eastAsiaTheme="minorHAnsi" w:hAnsi="Calibri" w:cstheme="minorBidi" w:hint="default"/>
       </w:rPr>
     </w:lvl>
     <w:lvl w:ilvl="1" w:tplc="04090003" w:tentative="1">
@@ -974,6 +2253,18 @@
     <w:abstractNumId w:val="0"/>
   </w:num>
   <w:num w:numId="2">
+    <w:abstractNumId w:val="4"/>
+  </w:num>
+  <w:num w:numId="3">
+    <w:abstractNumId w:val="5"/>
+  </w:num>
+  <w:num w:numId="4">
+    <w:abstractNumId w:val="3"/>
+  </w:num>
+  <w:num w:numId="5">
+    <w:abstractNumId w:val="2"/>
+  </w:num>
+  <w:num w:numId="6">
     <w:abstractNumId w:val="1"/>
   </w:num>
 </w:numbering>
@@ -1411,6 +2702,22 @@
       <w:contextualSpacing/>
     </w:pPr>
   </w:style>
+  <w:style w:type="character" w:styleId="Hyperlink">
+    <w:name w:val="Hyperlink"/>
+    <w:basedOn w:val="DefaultParagraphFont"/>
+    <w:uiPriority w:val="99"/>
+    <w:unhideWhenUsed/>
+    <w:rsid w:val="00A863FE"/>
+    <w:rPr>
+      <w:color w:val="0563C1" w:themeColor="hyperlink"/>
+      <w:u w:val="single"/>
+    </w:rPr>
+  </w:style>
+  <w:style w:type="character" w:customStyle="1" w:styleId="service-label">
+    <w:name w:val="service-label"/>
+    <w:basedOn w:val="DefaultParagraphFont"/>
+    <w:rsid w:val="00683DCB"/>
+  </w:style>
 </w:styles>
 </file>
 

</xml_diff>

<commit_message>
"added the manage and assign roles in jenkins"
</commit_message>
<xml_diff>
--- a/Keypoints.docx
+++ b/Keypoints.docx
@@ -17,6 +17,152 @@
     </w:p>
     <w:p>
       <w:pPr>
+        <w:jc w:val="both"/>
+      </w:pPr>
+    </w:p>
+    <w:p>
+      <w:pPr>
+        <w:pStyle w:val="ListParagraph"/>
+        <w:numPr>
+          <w:ilvl w:val="0"/>
+          <w:numId w:val="1"/>
+        </w:numPr>
+        <w:spacing w:line="240" w:lineRule="auto"/>
+        <w:jc w:val="both"/>
+      </w:pPr>
+      <w:r>
+        <w:t xml:space="preserve">Experience on Bit bucket, create the </w:t>
+      </w:r>
+    </w:p>
+    <w:p>
+      <w:pPr>
+        <w:pStyle w:val="ListParagraph"/>
+        <w:numPr>
+          <w:ilvl w:val="0"/>
+          <w:numId w:val="1"/>
+        </w:numPr>
+        <w:spacing w:line="240" w:lineRule="auto"/>
+        <w:jc w:val="both"/>
+      </w:pPr>
+      <w:r>
+        <w:t>Experienc</w:t>
+      </w:r>
+      <w:r>
+        <w:t>e on SVN, t</w:t>
+      </w:r>
+      <w:r>
+        <w:t xml:space="preserve">o configure the </w:t>
+      </w:r>
+      <w:r>
+        <w:t xml:space="preserve">SVN </w:t>
+      </w:r>
+      <w:r>
+        <w:t xml:space="preserve">server and client, maintain the SVN server </w:t>
+      </w:r>
+    </w:p>
+    <w:p>
+      <w:pPr>
+        <w:pStyle w:val="ListParagraph"/>
+        <w:numPr>
+          <w:ilvl w:val="0"/>
+          <w:numId w:val="1"/>
+        </w:numPr>
+        <w:spacing w:line="240" w:lineRule="auto"/>
+        <w:jc w:val="both"/>
+      </w:pPr>
+      <w:r>
+        <w:t>Experience on SVN creation of repositories, creation of users, creation of branches, give the access to users varies repositories.</w:t>
+      </w:r>
+    </w:p>
+    <w:p>
+      <w:pPr>
+        <w:pStyle w:val="ListParagraph"/>
+        <w:numPr>
+          <w:ilvl w:val="0"/>
+          <w:numId w:val="1"/>
+        </w:numPr>
+        <w:spacing w:line="240" w:lineRule="auto"/>
+        <w:jc w:val="both"/>
+      </w:pPr>
+      <w:r>
+        <w:t>Experience on resolve the SVN repositories</w:t>
+      </w:r>
+      <w:r>
+        <w:t xml:space="preserve"> </w:t>
+      </w:r>
+      <w:r>
+        <w:t>issues, while</w:t>
+      </w:r>
+      <w:r>
+        <w:t xml:space="preserve"> </w:t>
+      </w:r>
+    </w:p>
+    <w:p>
+      <w:pPr>
+        <w:pStyle w:val="ListParagraph"/>
+        <w:numPr>
+          <w:ilvl w:val="0"/>
+          <w:numId w:val="1"/>
+        </w:numPr>
+        <w:spacing w:line="240" w:lineRule="auto"/>
+        <w:jc w:val="both"/>
+      </w:pPr>
+      <w:r>
+        <w:t xml:space="preserve">Experience on Jenkins integrate with the multiple remote repositories like a </w:t>
+      </w:r>
+      <w:proofErr w:type="spellStart"/>
+      <w:r>
+        <w:t>git</w:t>
+      </w:r>
+      <w:proofErr w:type="spellEnd"/>
+      <w:r>
+        <w:t xml:space="preserve">-hub, </w:t>
+      </w:r>
+      <w:proofErr w:type="spellStart"/>
+      <w:r>
+        <w:t>git</w:t>
+      </w:r>
+      <w:proofErr w:type="spellEnd"/>
+      <w:r>
+        <w:t>-lab, Bit-bu</w:t>
+      </w:r>
+      <w:r>
+        <w:t>cket.</w:t>
+      </w:r>
+    </w:p>
+    <w:p>
+      <w:pPr>
+        <w:pStyle w:val="ListParagraph"/>
+        <w:numPr>
+          <w:ilvl w:val="0"/>
+          <w:numId w:val="1"/>
+        </w:numPr>
+        <w:spacing w:line="240" w:lineRule="auto"/>
+        <w:jc w:val="both"/>
+      </w:pPr>
+      <w:r>
+        <w:t xml:space="preserve">Experience on Jenkins with Bit bucket, implement the </w:t>
+      </w:r>
+      <w:r>
+        <w:rPr>
+          <w:b/>
+        </w:rPr>
+        <w:t>CI</w:t>
+      </w:r>
+      <w:r>
+        <w:rPr>
+          <w:b/>
+        </w:rPr>
+        <w:t>/CD</w:t>
+      </w:r>
+      <w:r>
+        <w:t xml:space="preserve"> (Continuous integration) process, with the help of webhooks. </w:t>
+      </w:r>
+      <w:bookmarkStart w:id="0" w:name="_GoBack"/>
+      <w:bookmarkEnd w:id="0"/>
+    </w:p>
+    <w:p>
+      <w:pPr>
         <w:pStyle w:val="ListParagraph"/>
         <w:numPr>
           <w:ilvl w:val="0"/>
@@ -266,6 +412,12 @@
       <w:r>
         <w:t>Experience on creation of Auto scaling with Load balancer</w:t>
       </w:r>
+      <w:r>
+        <w:t xml:space="preserve"> for application</w:t>
+      </w:r>
+      <w:r>
+        <w:t xml:space="preserve"> available without any fault tolerance.</w:t>
+      </w:r>
     </w:p>
     <w:p>
       <w:pPr>
@@ -289,14 +441,9 @@
       <w:r>
         <w:t xml:space="preserve"> have </w:t>
       </w:r>
-      <w:proofErr w:type="gramStart"/>
-      <w:r>
-        <w:t xml:space="preserve">to </w:t>
-      </w:r>
-      <w:r>
-        <w:t xml:space="preserve"> provide</w:t>
-      </w:r>
-      <w:proofErr w:type="gramEnd"/>
+      <w:r>
+        <w:t>to provide</w:t>
+      </w:r>
       <w:r>
         <w:t xml:space="preserve"> the </w:t>
       </w:r>
@@ -463,6 +610,7 @@
         <w:jc w:val="both"/>
       </w:pPr>
       <w:r>
+        <w:lastRenderedPageBreak/>
         <w:t xml:space="preserve"> </w:t>
       </w:r>
       <w:r>
@@ -563,13 +711,7 @@
       </w:r>
       <w:proofErr w:type="spellEnd"/>
       <w:r>
-        <w:t xml:space="preserve"> resource less span of time with the help of </w:t>
-      </w:r>
-      <w:r>
-        <w:t xml:space="preserve">cloud </w:t>
-      </w:r>
-      <w:r>
-        <w:t>formation scripts.</w:t>
+        <w:t xml:space="preserve"> resource less span of time with the help of cloud formation scripts.</w:t>
       </w:r>
     </w:p>
     <w:p>
@@ -632,7 +774,6 @@
         <w:jc w:val="both"/>
       </w:pPr>
       <w:r>
-        <w:lastRenderedPageBreak/>
         <w:t xml:space="preserve">Experience in migrate the applications </w:t>
       </w:r>
       <w:r>
@@ -779,8 +920,61 @@
         <w:jc w:val="both"/>
       </w:pPr>
       <w:r>
-        <w:t xml:space="preserve">                      </w:t>
-      </w:r>
+        <w:t xml:space="preserve">                      Here using the IAM </w:t>
+      </w:r>
+    </w:p>
+    <w:p>
+      <w:pPr>
+        <w:pStyle w:val="ListParagraph"/>
+        <w:spacing w:line="240" w:lineRule="auto"/>
+        <w:ind w:left="1080"/>
+        <w:jc w:val="both"/>
+      </w:pPr>
+      <w:r>
+        <w:t xml:space="preserve">      Access-key:</w:t>
+      </w:r>
+    </w:p>
+    <w:p>
+      <w:pPr>
+        <w:pStyle w:val="ListParagraph"/>
+        <w:spacing w:line="240" w:lineRule="auto"/>
+        <w:ind w:left="1080"/>
+        <w:jc w:val="both"/>
+      </w:pPr>
+      <w:r>
+        <w:t xml:space="preserve">      Secrete-key:</w:t>
+      </w:r>
+    </w:p>
+    <w:p>
+      <w:pPr>
+        <w:spacing w:line="240" w:lineRule="auto"/>
+        <w:jc w:val="both"/>
+      </w:pPr>
+    </w:p>
+    <w:p>
+      <w:pPr>
+        <w:pStyle w:val="ListParagraph"/>
+        <w:numPr>
+          <w:ilvl w:val="0"/>
+          <w:numId w:val="4"/>
+        </w:numPr>
+        <w:spacing w:line="240" w:lineRule="auto"/>
+        <w:jc w:val="both"/>
+      </w:pPr>
+      <w:r>
+        <w:t>Programmatic access</w:t>
+      </w:r>
+      <w:r>
+        <w:t>:</w:t>
+      </w:r>
+    </w:p>
+    <w:p>
+      <w:pPr>
+        <w:pStyle w:val="ListParagraph"/>
+        <w:spacing w:line="240" w:lineRule="auto"/>
+        <w:ind w:left="1080"/>
+        <w:jc w:val="both"/>
+      </w:pPr>
       <w:r>
         <w:t xml:space="preserve">Here using the IAM </w:t>
       </w:r>
@@ -793,10 +987,7 @@
         <w:jc w:val="both"/>
       </w:pPr>
       <w:r>
-        <w:t xml:space="preserve">    </w:t>
-      </w:r>
-      <w:r>
-        <w:t xml:space="preserve">  Access-key:</w:t>
+        <w:t xml:space="preserve">                 Access-key:</w:t>
       </w:r>
     </w:p>
     <w:p>
@@ -807,30 +998,16 @@
         <w:jc w:val="both"/>
       </w:pPr>
       <w:r>
-        <w:t xml:space="preserve">      Secrete-key:</w:t>
-      </w:r>
-    </w:p>
-    <w:p>
-      <w:pPr>
-        <w:spacing w:line="240" w:lineRule="auto"/>
-        <w:jc w:val="both"/>
-      </w:pPr>
-    </w:p>
-    <w:p>
-      <w:pPr>
-        <w:pStyle w:val="ListParagraph"/>
-        <w:numPr>
-          <w:ilvl w:val="0"/>
-          <w:numId w:val="4"/>
-        </w:numPr>
-        <w:spacing w:line="240" w:lineRule="auto"/>
-        <w:jc w:val="both"/>
-      </w:pPr>
-      <w:r>
-        <w:t>Programmatic access</w:t>
-      </w:r>
-      <w:r>
-        <w:t>:</w:t>
+        <w:t xml:space="preserve">                 Secrete-key:</w:t>
+      </w:r>
+    </w:p>
+    <w:p>
+      <w:pPr>
+        <w:spacing w:line="240" w:lineRule="auto"/>
+        <w:jc w:val="both"/>
+      </w:pPr>
+      <w:r>
+        <w:t xml:space="preserve">   </w:t>
       </w:r>
     </w:p>
     <w:p>
@@ -840,48 +1017,6 @@
         <w:ind w:left="1080"/>
         <w:jc w:val="both"/>
       </w:pPr>
-      <w:r>
-        <w:t xml:space="preserve">Here using the IAM </w:t>
-      </w:r>
-    </w:p>
-    <w:p>
-      <w:pPr>
-        <w:pStyle w:val="ListParagraph"/>
-        <w:spacing w:line="240" w:lineRule="auto"/>
-        <w:ind w:left="1080"/>
-        <w:jc w:val="both"/>
-      </w:pPr>
-      <w:r>
-        <w:t xml:space="preserve">                 Access-key:</w:t>
-      </w:r>
-    </w:p>
-    <w:p>
-      <w:pPr>
-        <w:pStyle w:val="ListParagraph"/>
-        <w:spacing w:line="240" w:lineRule="auto"/>
-        <w:ind w:left="1080"/>
-        <w:jc w:val="both"/>
-      </w:pPr>
-      <w:r>
-        <w:t xml:space="preserve">                 Secrete-key:</w:t>
-      </w:r>
-    </w:p>
-    <w:p>
-      <w:pPr>
-        <w:spacing w:line="240" w:lineRule="auto"/>
-        <w:jc w:val="both"/>
-      </w:pPr>
-      <w:r>
-        <w:t xml:space="preserve">   </w:t>
-      </w:r>
-    </w:p>
-    <w:p>
-      <w:pPr>
-        <w:pStyle w:val="ListParagraph"/>
-        <w:spacing w:line="240" w:lineRule="auto"/>
-        <w:ind w:left="1080"/>
-        <w:jc w:val="both"/>
-      </w:pPr>
     </w:p>
     <w:p>
       <w:pPr>
@@ -1020,6 +1155,53 @@
     <w:p>
       <w:pPr>
         <w:spacing w:line="240" w:lineRule="auto"/>
+        <w:jc w:val="both"/>
+      </w:pPr>
+      <w:r>
+        <w:t>Jenkins:</w:t>
+      </w:r>
+    </w:p>
+    <w:p>
+      <w:pPr>
+        <w:pStyle w:val="ListParagraph"/>
+        <w:numPr>
+          <w:ilvl w:val="0"/>
+          <w:numId w:val="1"/>
+        </w:numPr>
+        <w:pBdr>
+          <w:bottom w:val="single" w:sz="6" w:space="1" w:color="auto"/>
+        </w:pBdr>
+        <w:spacing w:line="240" w:lineRule="auto"/>
+        <w:jc w:val="both"/>
+      </w:pPr>
+      <w:r>
+        <w:t xml:space="preserve">Experience on Jenkins with Bit bucket, implement the </w:t>
+      </w:r>
+      <w:r>
+        <w:rPr>
+          <w:b/>
+        </w:rPr>
+        <w:t>CI</w:t>
+      </w:r>
+      <w:r>
+        <w:t xml:space="preserve"> (Continuous integration) process, with the help of webhooks. (whenever developer push the latest changes to remote </w:t>
+      </w:r>
+      <w:r>
+        <w:t>repository,</w:t>
+      </w:r>
+      <w:r>
+        <w:t xml:space="preserve"> Jenkins pull the code then automatically trigger the build)  </w:t>
+      </w:r>
+    </w:p>
+    <w:p>
+      <w:pPr>
+        <w:spacing w:line="240" w:lineRule="auto"/>
+        <w:jc w:val="both"/>
+      </w:pPr>
+    </w:p>
+    <w:p>
+      <w:pPr>
+        <w:spacing w:line="240" w:lineRule="auto"/>
         <w:ind w:left="720"/>
         <w:jc w:val="both"/>
       </w:pPr>
@@ -1086,7 +1268,6 @@
       </w:pPr>
       <w:proofErr w:type="spellStart"/>
       <w:r>
-        <w:lastRenderedPageBreak/>
         <w:t>Sns</w:t>
       </w:r>
       <w:proofErr w:type="spellEnd"/>
@@ -1193,7 +1374,7 @@
         <w:pStyle w:val="ListParagraph"/>
         <w:jc w:val="both"/>
       </w:pPr>
-      <w:hyperlink r:id="rId5" w:tgtFrame="_top" w:history="1">
+      <w:hyperlink r:id="rId7" w:tgtFrame="_top" w:history="1">
         <w:r>
           <w:rPr>
             <w:rStyle w:val="service-label"/>
@@ -1221,7 +1402,7 @@
         <w:pStyle w:val="ListParagraph"/>
         <w:jc w:val="both"/>
       </w:pPr>
-      <w:hyperlink r:id="rId6" w:tgtFrame="_top" w:history="1">
+      <w:hyperlink r:id="rId8" w:tgtFrame="_top" w:history="1">
         <w:r>
           <w:rPr>
             <w:rStyle w:val="service-label"/>
@@ -1272,7 +1453,7 @@
         <w:pStyle w:val="ListParagraph"/>
         <w:jc w:val="both"/>
       </w:pPr>
-      <w:hyperlink r:id="rId7" w:tgtFrame="_top" w:history="1">
+      <w:hyperlink r:id="rId9" w:tgtFrame="_top" w:history="1">
         <w:r>
           <w:rPr>
             <w:rStyle w:val="service-label"/>
@@ -1346,6 +1527,7 @@
         <w:jc w:val="both"/>
       </w:pPr>
       <w:r>
+        <w:lastRenderedPageBreak/>
         <w:t>Management governance</w:t>
       </w:r>
     </w:p>
@@ -1443,7 +1625,7 @@
         <w:pStyle w:val="ListParagraph"/>
         <w:jc w:val="both"/>
       </w:pPr>
-      <w:hyperlink r:id="rId8" w:tgtFrame="_top" w:history="1">
+      <w:hyperlink r:id="rId10" w:tgtFrame="_top" w:history="1">
         <w:r>
           <w:rPr>
             <w:rStyle w:val="service-label"/>
@@ -1456,8 +1638,6 @@
           <w:t>Server Migration Service</w:t>
         </w:r>
       </w:hyperlink>
-      <w:bookmarkStart w:id="0" w:name="_GoBack"/>
-      <w:bookmarkEnd w:id="0"/>
     </w:p>
     <w:p>
       <w:pPr>
@@ -1498,6 +1678,56 @@
     </w:sectPr>
   </w:body>
 </w:document>
+</file>
+
+<file path=word/endnotes.xml><?xml version="1.0" encoding="utf-8"?>
+<w:endnotes xmlns:wpc="http://schemas.microsoft.com/office/word/2010/wordprocessingCanvas" xmlns:cx="http://schemas.microsoft.com/office/drawing/2014/chartex" xmlns:mc="http://schemas.openxmlformats.org/markup-compatibility/2006" xmlns:o="urn:schemas-microsoft-com:office:office" xmlns:r="http://schemas.openxmlformats.org/officeDocument/2006/relationships" xmlns:m="http://schemas.openxmlformats.org/officeDocument/2006/math" xmlns:v="urn:schemas-microsoft-com:vml" xmlns:wp14="http://schemas.microsoft.com/office/word/2010/wordprocessingDrawing" xmlns:wp="http://schemas.openxmlformats.org/drawingml/2006/wordprocessingDrawing" xmlns:w10="urn:schemas-microsoft-com:office:word" xmlns:w="http://schemas.openxmlformats.org/wordprocessingml/2006/main" xmlns:w14="http://schemas.microsoft.com/office/word/2010/wordml" xmlns:w15="http://schemas.microsoft.com/office/word/2012/wordml" xmlns:w16se="http://schemas.microsoft.com/office/word/2015/wordml/symex" xmlns:wpg="http://schemas.microsoft.com/office/word/2010/wordprocessingGroup" xmlns:wpi="http://schemas.microsoft.com/office/word/2010/wordprocessingInk" xmlns:wne="http://schemas.microsoft.com/office/word/2006/wordml" xmlns:wps="http://schemas.microsoft.com/office/word/2010/wordprocessingShape" mc:Ignorable="w14 w15 w16se wp14">
+  <w:endnote w:type="separator" w:id="-1">
+    <w:p>
+      <w:pPr>
+        <w:spacing w:after="0" w:line="240" w:lineRule="auto"/>
+      </w:pPr>
+      <w:r>
+        <w:separator/>
+      </w:r>
+    </w:p>
+  </w:endnote>
+  <w:endnote w:type="continuationSeparator" w:id="0">
+    <w:p>
+      <w:pPr>
+        <w:spacing w:after="0" w:line="240" w:lineRule="auto"/>
+      </w:pPr>
+      <w:r>
+        <w:continuationSeparator/>
+      </w:r>
+    </w:p>
+  </w:endnote>
+</w:endnotes>
+</file>
+
+<file path=word/footnotes.xml><?xml version="1.0" encoding="utf-8"?>
+<w:footnotes xmlns:wpc="http://schemas.microsoft.com/office/word/2010/wordprocessingCanvas" xmlns:cx="http://schemas.microsoft.com/office/drawing/2014/chartex" xmlns:mc="http://schemas.openxmlformats.org/markup-compatibility/2006" xmlns:o="urn:schemas-microsoft-com:office:office" xmlns:r="http://schemas.openxmlformats.org/officeDocument/2006/relationships" xmlns:m="http://schemas.openxmlformats.org/officeDocument/2006/math" xmlns:v="urn:schemas-microsoft-com:vml" xmlns:wp14="http://schemas.microsoft.com/office/word/2010/wordprocessingDrawing" xmlns:wp="http://schemas.openxmlformats.org/drawingml/2006/wordprocessingDrawing" xmlns:w10="urn:schemas-microsoft-com:office:word" xmlns:w="http://schemas.openxmlformats.org/wordprocessingml/2006/main" xmlns:w14="http://schemas.microsoft.com/office/word/2010/wordml" xmlns:w15="http://schemas.microsoft.com/office/word/2012/wordml" xmlns:w16se="http://schemas.microsoft.com/office/word/2015/wordml/symex" xmlns:wpg="http://schemas.microsoft.com/office/word/2010/wordprocessingGroup" xmlns:wpi="http://schemas.microsoft.com/office/word/2010/wordprocessingInk" xmlns:wne="http://schemas.microsoft.com/office/word/2006/wordml" xmlns:wps="http://schemas.microsoft.com/office/word/2010/wordprocessingShape" mc:Ignorable="w14 w15 w16se wp14">
+  <w:footnote w:type="separator" w:id="-1">
+    <w:p>
+      <w:pPr>
+        <w:spacing w:after="0" w:line="240" w:lineRule="auto"/>
+      </w:pPr>
+      <w:r>
+        <w:separator/>
+      </w:r>
+    </w:p>
+  </w:footnote>
+  <w:footnote w:type="continuationSeparator" w:id="0">
+    <w:p>
+      <w:pPr>
+        <w:spacing w:after="0" w:line="240" w:lineRule="auto"/>
+      </w:pPr>
+      <w:r>
+        <w:continuationSeparator/>
+      </w:r>
+    </w:p>
+  </w:footnote>
+</w:footnotes>
 </file>
 
 <file path=word/numbering.xml><?xml version="1.0" encoding="utf-8"?>
@@ -2718,6 +2948,50 @@
     <w:basedOn w:val="DefaultParagraphFont"/>
     <w:rsid w:val="00683DCB"/>
   </w:style>
+  <w:style w:type="paragraph" w:styleId="Header">
+    <w:name w:val="header"/>
+    <w:basedOn w:val="Normal"/>
+    <w:link w:val="HeaderChar"/>
+    <w:uiPriority w:val="99"/>
+    <w:unhideWhenUsed/>
+    <w:rsid w:val="00FF37FE"/>
+    <w:pPr>
+      <w:tabs>
+        <w:tab w:val="center" w:pos="4680"/>
+        <w:tab w:val="right" w:pos="9360"/>
+      </w:tabs>
+      <w:spacing w:after="0" w:line="240" w:lineRule="auto"/>
+    </w:pPr>
+  </w:style>
+  <w:style w:type="character" w:customStyle="1" w:styleId="HeaderChar">
+    <w:name w:val="Header Char"/>
+    <w:basedOn w:val="DefaultParagraphFont"/>
+    <w:link w:val="Header"/>
+    <w:uiPriority w:val="99"/>
+    <w:rsid w:val="00FF37FE"/>
+  </w:style>
+  <w:style w:type="paragraph" w:styleId="Footer">
+    <w:name w:val="footer"/>
+    <w:basedOn w:val="Normal"/>
+    <w:link w:val="FooterChar"/>
+    <w:uiPriority w:val="99"/>
+    <w:unhideWhenUsed/>
+    <w:rsid w:val="00FF37FE"/>
+    <w:pPr>
+      <w:tabs>
+        <w:tab w:val="center" w:pos="4680"/>
+        <w:tab w:val="right" w:pos="9360"/>
+      </w:tabs>
+      <w:spacing w:after="0" w:line="240" w:lineRule="auto"/>
+    </w:pPr>
+  </w:style>
+  <w:style w:type="character" w:customStyle="1" w:styleId="FooterChar">
+    <w:name w:val="Footer Char"/>
+    <w:basedOn w:val="DefaultParagraphFont"/>
+    <w:link w:val="Footer"/>
+    <w:uiPriority w:val="99"/>
+    <w:rsid w:val="00FF37FE"/>
+  </w:style>
 </w:styles>
 </file>
 

</xml_diff>